<commit_message>
Botones gomelos aparecen en orden aleatorio. Sigue habiendo el problema de comunicación y de mandar varios mensajes seguidos.
</commit_message>
<xml_diff>
--- a/ListaDeTareasProyectoDLL.docx
+++ b/ListaDeTareasProyectoDLL.docx
@@ -156,6 +156,9 @@
       <w:r>
         <w:t>Botón “Done” no está a la izquierda. Cambiar todos los textos para adaptarse a esto</w:t>
       </w:r>
+      <w:r>
+        <w:t xml:space="preserve"> =&gt; OK</w:t>
+      </w:r>
     </w:p>
     <w:p>
       <w:pPr>
@@ -180,6 +183,9 @@
       <w:r>
         <w:t>Arreglar espacio “5 puntos”</w:t>
       </w:r>
+      <w:r>
+        <w:t xml:space="preserve"> =&gt; OK</w:t>
+      </w:r>
     </w:p>
     <w:p>
       <w:pPr>
@@ -192,6 +198,8 @@
       <w:r>
         <w:t xml:space="preserve">Coordinación entre mensaje mandado y mensaje recibido </w:t>
       </w:r>
+      <w:bookmarkStart w:id="0" w:name="_GoBack"/>
+      <w:bookmarkEnd w:id="0"/>
     </w:p>
     <w:p/>
     <w:p>
@@ -203,8 +211,6 @@
       <w:r>
         <w:t>Juan Camilo</w:t>
       </w:r>
-      <w:bookmarkStart w:id="0" w:name="_GoBack"/>
-      <w:bookmarkEnd w:id="0"/>
     </w:p>
     <w:p>
       <w:pPr>
@@ -2809,6 +2815,7 @@
     <w:lsdException w:name="HTML Sample" w:semiHidden="1" w:unhideWhenUsed="1"/>
     <w:lsdException w:name="HTML Typewriter" w:semiHidden="1" w:unhideWhenUsed="1"/>
     <w:lsdException w:name="HTML Variable" w:semiHidden="1" w:unhideWhenUsed="1"/>
+    <w:lsdException w:name="Normal Table" w:semiHidden="1" w:unhideWhenUsed="1"/>
     <w:lsdException w:name="annotation subject" w:semiHidden="1" w:unhideWhenUsed="1"/>
     <w:lsdException w:name="No List" w:semiHidden="1" w:unhideWhenUsed="1"/>
     <w:lsdException w:name="Outline List 1" w:semiHidden="1" w:unhideWhenUsed="1"/>
@@ -2852,8 +2859,10 @@
     <w:lsdException w:name="Table Elegant" w:semiHidden="1" w:unhideWhenUsed="1"/>
     <w:lsdException w:name="Table Professional" w:semiHidden="1" w:unhideWhenUsed="1"/>
     <w:lsdException w:name="Table Subtle 1" w:semiHidden="1" w:unhideWhenUsed="1"/>
+    <w:lsdException w:name="Table Subtle 2" w:semiHidden="1" w:unhideWhenUsed="1"/>
     <w:lsdException w:name="Table Web 1" w:semiHidden="1" w:unhideWhenUsed="1"/>
     <w:lsdException w:name="Table Web 2" w:semiHidden="1" w:unhideWhenUsed="1"/>
+    <w:lsdException w:name="Table Web 3" w:semiHidden="1" w:unhideWhenUsed="1"/>
     <w:lsdException w:name="Balloon Text" w:semiHidden="1" w:unhideWhenUsed="1"/>
     <w:lsdException w:name="Table Grid" w:uiPriority="39"/>
     <w:lsdException w:name="Table Theme" w:semiHidden="1" w:unhideWhenUsed="1"/>

</xml_diff>

<commit_message>
Lista tareas prepiloto LEE actualizada
</commit_message>
<xml_diff>
--- a/ListaDeTareasProyectoDLL.docx
+++ b/ListaDeTareasProyectoDLL.docx
@@ -3,49 +3,26 @@
 <w:document xmlns:wpc="http://schemas.microsoft.com/office/word/2010/wordprocessingCanvas" xmlns:mc="http://schemas.openxmlformats.org/markup-compatibility/2006" xmlns:o="urn:schemas-microsoft-com:office:office" xmlns:r="http://schemas.openxmlformats.org/officeDocument/2006/relationships" xmlns:m="http://schemas.openxmlformats.org/officeDocument/2006/math" xmlns:v="urn:schemas-microsoft-com:vml" xmlns:wp14="http://schemas.microsoft.com/office/word/2010/wordprocessingDrawing" xmlns:wp="http://schemas.openxmlformats.org/drawingml/2006/wordprocessingDrawing" xmlns:w10="urn:schemas-microsoft-com:office:word" xmlns:w="http://schemas.openxmlformats.org/wordprocessingml/2006/main" xmlns:w14="http://schemas.microsoft.com/office/word/2010/wordml" xmlns:w15="http://schemas.microsoft.com/office/word/2012/wordml" xmlns:wpg="http://schemas.microsoft.com/office/word/2010/wordprocessingGroup" xmlns:wpi="http://schemas.microsoft.com/office/word/2010/wordprocessingInk" xmlns:wne="http://schemas.microsoft.com/office/word/2006/wordml" xmlns:wps="http://schemas.microsoft.com/office/word/2010/wordprocessingShape" mc:Ignorable="w14 w15 wp14">
   <w:body>
     <w:p>
-      <w:r>
+      <w:pPr>
+        <w:jc w:val="center"/>
+        <w:rPr>
+          <w:b/>
+        </w:rPr>
+      </w:pPr>
+      <w:r>
+        <w:rPr>
+          <w:b/>
+        </w:rPr>
         <w:t>Lista de tareas proyecto DLL</w:t>
-      </w:r>
-    </w:p>
-    <w:p/>
-    <w:p>
-      <w:r>
-        <w:t>Miguel</w:t>
       </w:r>
     </w:p>
     <w:p>
       <w:pPr>
-        <w:pStyle w:val="Prrafodelista"/>
-        <w:numPr>
-          <w:ilvl w:val="0"/>
-          <w:numId w:val="18"/>
-        </w:numPr>
-      </w:pPr>
-      <w:r>
-        <w:t>Arreglar encuesta con 9 objetos al azar</w:t>
-      </w:r>
-    </w:p>
-    <w:p>
-      <w:r>
-        <w:t>Alejandro y  Juan Camilo</w:t>
-      </w:r>
-    </w:p>
-    <w:p>
-      <w:pPr>
-        <w:pStyle w:val="Prrafodelista"/>
-        <w:numPr>
-          <w:ilvl w:val="0"/>
-          <w:numId w:val="19"/>
-        </w:numPr>
-      </w:pPr>
-      <w:r>
-        <w:t>Pop-ups que no interrumpen el juego</w:t>
-      </w:r>
-    </w:p>
-    <w:p>
-      <w:r>
-        <w:t>Edgar</w:t>
-      </w:r>
+        <w:jc w:val="center"/>
+        <w:rPr>
+          <w:b/>
+        </w:rPr>
+      </w:pPr>
     </w:p>
     <w:p>
       <w:pPr>
@@ -56,7 +33,15 @@
         </w:numPr>
       </w:pPr>
       <w:r>
-        <w:t>Sincronización del tiempo entre los 2 jugadores</w:t>
+        <w:t xml:space="preserve">Incluir </w:t>
+      </w:r>
+      <w:proofErr w:type="spellStart"/>
+      <w:r>
+        <w:t>stage</w:t>
+      </w:r>
+      <w:proofErr w:type="spellEnd"/>
+      <w:r>
+        <w:t xml:space="preserve"> de datos demográficos</w:t>
       </w:r>
     </w:p>
     <w:p>
@@ -68,7 +53,7 @@
         </w:numPr>
       </w:pPr>
       <w:r>
-        <w:t>Revisar guardado de datos</w:t>
+        <w:t>Encuesta: Botones bonitos + Poner todo en el centro de la pantalla y no a la izquierda</w:t>
       </w:r>
     </w:p>
     <w:p>
@@ -79,8 +64,13 @@
           <w:numId w:val="20"/>
         </w:numPr>
       </w:pPr>
-      <w:r>
-        <w:t>Crear cuentas de usuario para el servidor</w:t>
+      <w:proofErr w:type="spellStart"/>
+      <w:r>
+        <w:t>Debrief</w:t>
+      </w:r>
+      <w:proofErr w:type="spellEnd"/>
+      <w:r>
+        <w:t>:  Botón “Terminar”  + Estilo como las instrucciones</w:t>
       </w:r>
     </w:p>
     <w:p>
@@ -92,21 +82,8 @@
         </w:numPr>
       </w:pPr>
       <w:r>
-        <w:t xml:space="preserve">Crear código para pasar datos de </w:t>
-      </w:r>
-      <w:proofErr w:type="spellStart"/>
-      <w:r>
-        <w:t>json</w:t>
-      </w:r>
-      <w:proofErr w:type="spellEnd"/>
-      <w:r>
-        <w:t xml:space="preserve"> a </w:t>
-      </w:r>
-      <w:proofErr w:type="spellStart"/>
-      <w:r>
-        <w:t>cvs</w:t>
-      </w:r>
-      <w:proofErr w:type="spellEnd"/>
+        <w:t>Hacer pantalla de bienvenida, que incluya el id del usuario y la instrucción de anotar este usuario en un papelito</w:t>
+      </w:r>
     </w:p>
     <w:p>
       <w:pPr>
@@ -117,7 +94,63 @@
         </w:numPr>
       </w:pPr>
       <w:r>
-        <w:t>Ingeniarse una medida para la convergencia en un léxico compartido</w:t>
+        <w:t>Umbrales:</w:t>
+      </w:r>
+    </w:p>
+    <w:p>
+      <w:pPr>
+        <w:pStyle w:val="Prrafodelista"/>
+        <w:numPr>
+          <w:ilvl w:val="1"/>
+          <w:numId w:val="20"/>
+        </w:numPr>
+      </w:pPr>
+      <w:r>
+        <w:t>Definir umbrales de las diez rondas</w:t>
+      </w:r>
+    </w:p>
+    <w:p>
+      <w:pPr>
+        <w:pStyle w:val="Prrafodelista"/>
+        <w:numPr>
+          <w:ilvl w:val="1"/>
+          <w:numId w:val="20"/>
+        </w:numPr>
+      </w:pPr>
+      <w:r>
+        <w:t xml:space="preserve">Agregar una pregunta en el </w:t>
+      </w:r>
+      <w:proofErr w:type="spellStart"/>
+      <w:r>
+        <w:t>quiz</w:t>
+      </w:r>
+      <w:proofErr w:type="spellEnd"/>
+      <w:r>
+        <w:t xml:space="preserve"> sobre el primer umbral</w:t>
+      </w:r>
+    </w:p>
+    <w:p>
+      <w:pPr>
+        <w:pStyle w:val="Prrafodelista"/>
+        <w:numPr>
+          <w:ilvl w:val="1"/>
+          <w:numId w:val="20"/>
+        </w:numPr>
+      </w:pPr>
+      <w:r>
+        <w:t>Código de umbrales</w:t>
+      </w:r>
+    </w:p>
+    <w:p>
+      <w:pPr>
+        <w:pStyle w:val="Prrafodelista"/>
+        <w:numPr>
+          <w:ilvl w:val="1"/>
+          <w:numId w:val="20"/>
+        </w:numPr>
+      </w:pPr>
+      <w:r>
+        <w:t>Poner en las instrucciones que va a haber umbrales</w:t>
       </w:r>
     </w:p>
     <w:p>
@@ -129,6 +162,153 @@
         </w:numPr>
       </w:pPr>
       <w:r>
+        <w:t>En la página de puntaje acumulado poner si superó el umbral y cuál es el umbral para la siguiente ronda</w:t>
+      </w:r>
+    </w:p>
+    <w:p>
+      <w:pPr>
+        <w:pStyle w:val="Prrafodelista"/>
+        <w:numPr>
+          <w:ilvl w:val="0"/>
+          <w:numId w:val="20"/>
+        </w:numPr>
+      </w:pPr>
+      <w:r>
+        <w:t xml:space="preserve">Modificar </w:t>
+      </w:r>
+      <w:proofErr w:type="spellStart"/>
+      <w:r>
+        <w:t>game.settings</w:t>
+      </w:r>
+      <w:proofErr w:type="spellEnd"/>
+      <w:r>
+        <w:t xml:space="preserve"> para repetir </w:t>
+      </w:r>
+      <w:proofErr w:type="spellStart"/>
+      <w:r>
+        <w:t>game</w:t>
+      </w:r>
+      <w:proofErr w:type="spellEnd"/>
+      <w:r>
+        <w:t xml:space="preserve"> 10 veces</w:t>
+      </w:r>
+    </w:p>
+    <w:p>
+      <w:pPr>
+        <w:pStyle w:val="Prrafodelista"/>
+        <w:numPr>
+          <w:ilvl w:val="0"/>
+          <w:numId w:val="20"/>
+        </w:numPr>
+      </w:pPr>
+      <w:r>
+        <w:t xml:space="preserve">Hacer que la ventana de objetos tenga </w:t>
+      </w:r>
+      <w:proofErr w:type="spellStart"/>
+      <w:r>
+        <w:t>scroll</w:t>
+      </w:r>
+      <w:proofErr w:type="spellEnd"/>
+      <w:r>
+        <w:t xml:space="preserve"> cuando lo necesite</w:t>
+      </w:r>
+    </w:p>
+    <w:p/>
+    <w:p>
+      <w:r>
+        <w:t xml:space="preserve">Alejandro </w:t>
+      </w:r>
+    </w:p>
+    <w:p/>
+    <w:p>
+      <w:r>
+        <w:t>Miguel</w:t>
+      </w:r>
+      <w:bookmarkStart w:id="0" w:name="_GoBack"/>
+      <w:bookmarkEnd w:id="0"/>
+    </w:p>
+    <w:p/>
+    <w:p>
+      <w:r>
+        <w:t>Juan Camilo</w:t>
+      </w:r>
+    </w:p>
+    <w:p/>
+    <w:p>
+      <w:r>
+        <w:t>Edgar</w:t>
+      </w:r>
+    </w:p>
+    <w:p>
+      <w:pPr>
+        <w:pStyle w:val="Prrafodelista"/>
+        <w:numPr>
+          <w:ilvl w:val="0"/>
+          <w:numId w:val="20"/>
+        </w:numPr>
+      </w:pPr>
+      <w:r>
+        <w:t>Revisar permisos para que usuarios modifiquen carpeta compartida en servidor</w:t>
+      </w:r>
+    </w:p>
+    <w:p>
+      <w:pPr>
+        <w:pStyle w:val="Prrafodelista"/>
+        <w:numPr>
+          <w:ilvl w:val="0"/>
+          <w:numId w:val="20"/>
+        </w:numPr>
+      </w:pPr>
+      <w:r>
+        <w:t>Sincronización del tiempo entre los 2 jugadores</w:t>
+      </w:r>
+    </w:p>
+    <w:p>
+      <w:pPr>
+        <w:pStyle w:val="Prrafodelista"/>
+        <w:numPr>
+          <w:ilvl w:val="0"/>
+          <w:numId w:val="20"/>
+        </w:numPr>
+      </w:pPr>
+      <w:r>
+        <w:t>Revisar guardado de datos</w:t>
+      </w:r>
+    </w:p>
+    <w:p>
+      <w:pPr>
+        <w:pStyle w:val="Prrafodelista"/>
+        <w:numPr>
+          <w:ilvl w:val="0"/>
+          <w:numId w:val="20"/>
+        </w:numPr>
+      </w:pPr>
+      <w:r>
+        <w:t xml:space="preserve">Crear código para pasar datos de </w:t>
+      </w:r>
+      <w:proofErr w:type="spellStart"/>
+      <w:r>
+        <w:t>json</w:t>
+      </w:r>
+      <w:proofErr w:type="spellEnd"/>
+      <w:r>
+        <w:t xml:space="preserve"> a </w:t>
+      </w:r>
+      <w:proofErr w:type="spellStart"/>
+      <w:r>
+        <w:t>cvs</w:t>
+      </w:r>
+      <w:proofErr w:type="spellEnd"/>
+    </w:p>
+    <w:p>
+      <w:pPr>
+        <w:pStyle w:val="Prrafodelista"/>
+        <w:numPr>
+          <w:ilvl w:val="0"/>
+          <w:numId w:val="20"/>
+        </w:numPr>
+      </w:pPr>
+      <w:r>
         <w:t>Ingeniarse una medida para la consistencia del léxico</w:t>
       </w:r>
     </w:p>
@@ -138,8 +318,6 @@
           <w:u w:val="single"/>
         </w:rPr>
       </w:pPr>
-      <w:bookmarkStart w:id="0" w:name="_GoBack"/>
-      <w:bookmarkEnd w:id="0"/>
     </w:p>
     <w:sectPr>
       <w:pgSz w:w="12240" w:h="15840"/>
@@ -875,7 +1053,7 @@
         <w:rFonts w:hint="default"/>
       </w:rPr>
     </w:lvl>
-    <w:lvl w:ilvl="1" w:tplc="240A0019" w:tentative="1">
+    <w:lvl w:ilvl="1" w:tplc="240A0019">
       <w:start w:val="1"/>
       <w:numFmt w:val="lowerLetter"/>
       <w:lvlText w:val="%2."/>

</xml_diff>

<commit_message>
Nueva lista de tareas
</commit_message>
<xml_diff>
--- a/ListaDeTareasProyectoDLL.docx
+++ b/ListaDeTareasProyectoDLL.docx
@@ -1,6 +1,6 @@
 
 <file path=word/document.xml><?xml version="1.0" encoding="utf-8"?>
-<w:document xmlns:wpc="http://schemas.microsoft.com/office/word/2010/wordprocessingCanvas" xmlns:mc="http://schemas.openxmlformats.org/markup-compatibility/2006" xmlns:o="urn:schemas-microsoft-com:office:office" xmlns:r="http://schemas.openxmlformats.org/officeDocument/2006/relationships" xmlns:m="http://schemas.openxmlformats.org/officeDocument/2006/math" xmlns:v="urn:schemas-microsoft-com:vml" xmlns:wp14="http://schemas.microsoft.com/office/word/2010/wordprocessingDrawing" xmlns:wp="http://schemas.openxmlformats.org/drawingml/2006/wordprocessingDrawing" xmlns:w10="urn:schemas-microsoft-com:office:word" xmlns:w="http://schemas.openxmlformats.org/wordprocessingml/2006/main" xmlns:w14="http://schemas.microsoft.com/office/word/2010/wordml" xmlns:w15="http://schemas.microsoft.com/office/word/2012/wordml" xmlns:wpg="http://schemas.microsoft.com/office/word/2010/wordprocessingGroup" xmlns:wpi="http://schemas.microsoft.com/office/word/2010/wordprocessingInk" xmlns:wne="http://schemas.microsoft.com/office/word/2006/wordml" xmlns:wps="http://schemas.microsoft.com/office/word/2010/wordprocessingShape" mc:Ignorable="w14 w15 wp14">
+<w:document xmlns:wpc="http://schemas.microsoft.com/office/word/2010/wordprocessingCanvas" xmlns:cx="http://schemas.microsoft.com/office/drawing/2014/chartex" xmlns:cx1="http://schemas.microsoft.com/office/drawing/2015/9/8/chartex" xmlns:cx2="http://schemas.microsoft.com/office/drawing/2015/10/21/chartex" xmlns:cx3="http://schemas.microsoft.com/office/drawing/2016/5/9/chartex" xmlns:cx4="http://schemas.microsoft.com/office/drawing/2016/5/10/chartex" xmlns:cx5="http://schemas.microsoft.com/office/drawing/2016/5/11/chartex" xmlns:cx6="http://schemas.microsoft.com/office/drawing/2016/5/12/chartex" xmlns:cx7="http://schemas.microsoft.com/office/drawing/2016/5/13/chartex" xmlns:cx8="http://schemas.microsoft.com/office/drawing/2016/5/14/chartex" xmlns:mc="http://schemas.openxmlformats.org/markup-compatibility/2006" xmlns:aink="http://schemas.microsoft.com/office/drawing/2016/ink" xmlns:am3d="http://schemas.microsoft.com/office/drawing/2017/model3d" xmlns:o="urn:schemas-microsoft-com:office:office" xmlns:r="http://schemas.openxmlformats.org/officeDocument/2006/relationships" xmlns:m="http://schemas.openxmlformats.org/officeDocument/2006/math" xmlns:v="urn:schemas-microsoft-com:vml" xmlns:wp14="http://schemas.microsoft.com/office/word/2010/wordprocessingDrawing" xmlns:wp="http://schemas.openxmlformats.org/drawingml/2006/wordprocessingDrawing" xmlns:w10="urn:schemas-microsoft-com:office:word" xmlns:w="http://schemas.openxmlformats.org/wordprocessingml/2006/main" xmlns:w14="http://schemas.microsoft.com/office/word/2010/wordml" xmlns:w15="http://schemas.microsoft.com/office/word/2012/wordml" xmlns:w16cid="http://schemas.microsoft.com/office/word/2016/wordml/cid" xmlns:w16se="http://schemas.microsoft.com/office/word/2015/wordml/symex" xmlns:wpg="http://schemas.microsoft.com/office/word/2010/wordprocessingGroup" xmlns:wpi="http://schemas.microsoft.com/office/word/2010/wordprocessingInk" xmlns:wne="http://schemas.microsoft.com/office/word/2006/wordml" xmlns:wps="http://schemas.microsoft.com/office/word/2010/wordprocessingShape" mc:Ignorable="w14 w15 w16se w16cid wp14">
   <w:body>
     <w:p>
       <w:pPr>
@@ -22,6 +22,18 @@
         <w:rPr>
           <w:b/>
         </w:rPr>
+      </w:pPr>
+    </w:p>
+    <w:p>
+      <w:pPr>
+        <w:pStyle w:val="Prrafodelista"/>
+      </w:pPr>
+      <w:bookmarkStart w:id="0" w:name="_GoBack"/>
+      <w:bookmarkEnd w:id="0"/>
+    </w:p>
+    <w:p>
+      <w:pPr>
+        <w:pStyle w:val="Prrafodelista"/>
       </w:pPr>
     </w:p>
     <w:p>
@@ -33,15 +45,150 @@
         </w:numPr>
       </w:pPr>
       <w:r>
-        <w:t xml:space="preserve">Incluir </w:t>
-      </w:r>
-      <w:proofErr w:type="spellStart"/>
-      <w:r>
-        <w:t>stage</w:t>
-      </w:r>
-      <w:proofErr w:type="spellEnd"/>
-      <w:r>
-        <w:t xml:space="preserve"> de datos demográficos</w:t>
+        <w:t>Umbrales:</w:t>
+      </w:r>
+    </w:p>
+    <w:p>
+      <w:pPr>
+        <w:pStyle w:val="Prrafodelista"/>
+      </w:pPr>
+      <w:r>
+        <w:t xml:space="preserve">Umbral 1: 2 puntos (3 </w:t>
+      </w:r>
+      <w:r>
+        <w:t>mil pesos)</w:t>
+      </w:r>
+    </w:p>
+    <w:p>
+      <w:pPr>
+        <w:pStyle w:val="Prrafodelista"/>
+      </w:pPr>
+      <w:r>
+        <w:t>Umbral 2: 4 puntos (2 mil pesos)</w:t>
+      </w:r>
+    </w:p>
+    <w:p>
+      <w:pPr>
+        <w:pStyle w:val="Prrafodelista"/>
+      </w:pPr>
+      <w:r>
+        <w:t>Umbral 3: 5 puntos (3 mil pesos)</w:t>
+      </w:r>
+    </w:p>
+    <w:p>
+      <w:pPr>
+        <w:pStyle w:val="Prrafodelista"/>
+      </w:pPr>
+      <w:r>
+        <w:t>Umbral 4: 10 puntos (mil pesos)</w:t>
+      </w:r>
+    </w:p>
+    <w:p>
+      <w:pPr>
+        <w:pStyle w:val="Prrafodelista"/>
+      </w:pPr>
+      <w:r>
+        <w:t>Umbral 5: 20 puntos (mil pesos)</w:t>
+      </w:r>
+    </w:p>
+    <w:p>
+      <w:pPr>
+        <w:pStyle w:val="Prrafodelista"/>
+      </w:pPr>
+      <w:r>
+        <w:t xml:space="preserve">Umbral </w:t>
+      </w:r>
+      <w:r>
+        <w:t>6</w:t>
+      </w:r>
+      <w:r>
+        <w:t>: 20 puntos</w:t>
+      </w:r>
+      <w:r>
+        <w:t xml:space="preserve"> </w:t>
+      </w:r>
+      <w:r>
+        <w:t>(mil pesos)</w:t>
+      </w:r>
+    </w:p>
+    <w:p>
+      <w:pPr>
+        <w:pStyle w:val="Prrafodelista"/>
+      </w:pPr>
+      <w:r>
+        <w:t>Umbra</w:t>
+      </w:r>
+      <w:r>
+        <w:t>l 7</w:t>
+      </w:r>
+      <w:r>
+        <w:t>: 20 puntos</w:t>
+      </w:r>
+      <w:r>
+        <w:t xml:space="preserve"> </w:t>
+      </w:r>
+      <w:r>
+        <w:t>(2 mil pesos)</w:t>
+      </w:r>
+    </w:p>
+    <w:p>
+      <w:pPr>
+        <w:pStyle w:val="Prrafodelista"/>
+      </w:pPr>
+      <w:r>
+        <w:t xml:space="preserve">Umbral </w:t>
+      </w:r>
+      <w:r>
+        <w:t>8</w:t>
+      </w:r>
+      <w:r>
+        <w:t>: 20 puntos</w:t>
+      </w:r>
+      <w:r>
+        <w:t xml:space="preserve"> </w:t>
+      </w:r>
+      <w:r>
+        <w:t>(2 mil pesos)</w:t>
+      </w:r>
+    </w:p>
+    <w:p>
+      <w:pPr>
+        <w:pStyle w:val="Prrafodelista"/>
+      </w:pPr>
+      <w:r>
+        <w:t xml:space="preserve">Umbral </w:t>
+      </w:r>
+      <w:r>
+        <w:t>9</w:t>
+      </w:r>
+      <w:r>
+        <w:t>: 20 puntos</w:t>
+      </w:r>
+      <w:r>
+        <w:t xml:space="preserve"> </w:t>
+      </w:r>
+      <w:r>
+        <w:t>(2 mil pesos)</w:t>
+      </w:r>
+    </w:p>
+    <w:p>
+      <w:pPr>
+        <w:pStyle w:val="Prrafodelista"/>
+      </w:pPr>
+      <w:r>
+        <w:t xml:space="preserve">Umbral </w:t>
+      </w:r>
+      <w:r>
+        <w:t>10</w:t>
+      </w:r>
+      <w:r>
+        <w:t>: 20 puntos</w:t>
+      </w:r>
+      <w:r>
+        <w:t xml:space="preserve"> </w:t>
+      </w:r>
+      <w:r>
+        <w:t>(3 mil pesos)</w:t>
       </w:r>
     </w:p>
     <w:p>
@@ -53,7 +200,13 @@
         </w:numPr>
       </w:pPr>
       <w:r>
-        <w:t>Encuesta: Botones bonitos + Poner todo en el centro de la pantalla y no a la izquierda</w:t>
+        <w:t>Hacer que la ventana de objetos tenga scroll cuando lo necesite</w:t>
+      </w:r>
+    </w:p>
+    <w:p/>
+    <w:p>
+      <w:r>
+        <w:t xml:space="preserve">Alejandro </w:t>
       </w:r>
     </w:p>
     <w:p>
@@ -64,13 +217,32 @@
           <w:numId w:val="20"/>
         </w:numPr>
       </w:pPr>
-      <w:proofErr w:type="spellStart"/>
-      <w:r>
-        <w:t>Debrief</w:t>
-      </w:r>
-      <w:proofErr w:type="spellEnd"/>
-      <w:r>
-        <w:t>:  Botón “Terminar”  + Estilo como las instrucciones</w:t>
+      <w:r>
+        <w:t>Agregar una pregunta en el quiz sobre el primer umbral</w:t>
+      </w:r>
+    </w:p>
+    <w:p>
+      <w:pPr>
+        <w:pStyle w:val="Prrafodelista"/>
+        <w:numPr>
+          <w:ilvl w:val="1"/>
+          <w:numId w:val="20"/>
+        </w:numPr>
+      </w:pPr>
+      <w:r>
+        <w:t>Código de umbrales</w:t>
+      </w:r>
+    </w:p>
+    <w:p>
+      <w:pPr>
+        <w:pStyle w:val="Prrafodelista"/>
+        <w:numPr>
+          <w:ilvl w:val="1"/>
+          <w:numId w:val="20"/>
+        </w:numPr>
+      </w:pPr>
+      <w:r>
+        <w:t>Poner en las instrucciones que va a haber umbrales</w:t>
       </w:r>
     </w:p>
     <w:p>
@@ -82,7 +254,14 @@
         </w:numPr>
       </w:pPr>
       <w:r>
-        <w:t>Hacer pantalla de bienvenida, que incluya el id del usuario y la instrucción de anotar este usuario en un papelito</w:t>
+        <w:t>En la página de puntaje acumulado poner si superó el umbral y cuál es el umbral para la siguiente ronda</w:t>
+      </w:r>
+    </w:p>
+    <w:p/>
+    <w:p/>
+    <w:p>
+      <w:r>
+        <w:t>Miguel</w:t>
       </w:r>
     </w:p>
     <w:p>
@@ -90,67 +269,11 @@
         <w:pStyle w:val="Prrafodelista"/>
         <w:numPr>
           <w:ilvl w:val="0"/>
-          <w:numId w:val="20"/>
+          <w:numId w:val="21"/>
         </w:numPr>
       </w:pPr>
       <w:r>
-        <w:t>Umbrales:</w:t>
-      </w:r>
-    </w:p>
-    <w:p>
-      <w:pPr>
-        <w:pStyle w:val="Prrafodelista"/>
-        <w:numPr>
-          <w:ilvl w:val="1"/>
-          <w:numId w:val="20"/>
-        </w:numPr>
-      </w:pPr>
-      <w:r>
-        <w:t>Definir umbrales de las diez rondas</w:t>
-      </w:r>
-    </w:p>
-    <w:p>
-      <w:pPr>
-        <w:pStyle w:val="Prrafodelista"/>
-        <w:numPr>
-          <w:ilvl w:val="1"/>
-          <w:numId w:val="20"/>
-        </w:numPr>
-      </w:pPr>
-      <w:r>
-        <w:t xml:space="preserve">Agregar una pregunta en el </w:t>
-      </w:r>
-      <w:proofErr w:type="spellStart"/>
-      <w:r>
-        <w:t>quiz</w:t>
-      </w:r>
-      <w:proofErr w:type="spellEnd"/>
-      <w:r>
-        <w:t xml:space="preserve"> sobre el primer umbral</w:t>
-      </w:r>
-    </w:p>
-    <w:p>
-      <w:pPr>
-        <w:pStyle w:val="Prrafodelista"/>
-        <w:numPr>
-          <w:ilvl w:val="1"/>
-          <w:numId w:val="20"/>
-        </w:numPr>
-      </w:pPr>
-      <w:r>
-        <w:t>Código de umbrales</w:t>
-      </w:r>
-    </w:p>
-    <w:p>
-      <w:pPr>
-        <w:pStyle w:val="Prrafodelista"/>
-        <w:numPr>
-          <w:ilvl w:val="1"/>
-          <w:numId w:val="20"/>
-        </w:numPr>
-      </w:pPr>
-      <w:r>
-        <w:t>Poner en las instrucciones que va a haber umbrales</w:t>
+        <w:t>Encuesta: Botones bonitos + Poner todo en el centro de la pantalla y no a la izquierda</w:t>
       </w:r>
     </w:p>
     <w:p>
@@ -158,11 +281,17 @@
         <w:pStyle w:val="Prrafodelista"/>
         <w:numPr>
           <w:ilvl w:val="0"/>
-          <w:numId w:val="20"/>
+          <w:numId w:val="21"/>
         </w:numPr>
       </w:pPr>
       <w:r>
-        <w:t>En la página de puntaje acumulado poner si superó el umbral y cuál es el umbral para la siguiente ronda</w:t>
+        <w:t>Debrief:  Botón “Terminar”  + Estilo como las instrucciones</w:t>
+      </w:r>
+    </w:p>
+    <w:p/>
+    <w:p>
+      <w:r>
+        <w:t>Juan Camilo</w:t>
       </w:r>
     </w:p>
     <w:p>
@@ -170,27 +299,17 @@
         <w:pStyle w:val="Prrafodelista"/>
         <w:numPr>
           <w:ilvl w:val="0"/>
-          <w:numId w:val="20"/>
+          <w:numId w:val="22"/>
         </w:numPr>
       </w:pPr>
       <w:r>
-        <w:t xml:space="preserve">Modificar </w:t>
-      </w:r>
-      <w:proofErr w:type="spellStart"/>
-      <w:r>
-        <w:t>game.settings</w:t>
-      </w:r>
-      <w:proofErr w:type="spellEnd"/>
-      <w:r>
-        <w:t xml:space="preserve"> para repetir </w:t>
-      </w:r>
-      <w:proofErr w:type="spellStart"/>
-      <w:r>
-        <w:t>game</w:t>
-      </w:r>
-      <w:proofErr w:type="spellEnd"/>
-      <w:r>
-        <w:t xml:space="preserve"> 10 veces</w:t>
+        <w:t>Hacer pantalla de bienvenida, que incluya el id del usuario y la instrucción de anotar este usuario en un papelito</w:t>
+      </w:r>
+    </w:p>
+    <w:p/>
+    <w:p>
+      <w:r>
+        <w:t>Edgar</w:t>
       </w:r>
     </w:p>
     <w:p>
@@ -198,45 +317,11 @@
         <w:pStyle w:val="Prrafodelista"/>
         <w:numPr>
           <w:ilvl w:val="0"/>
-          <w:numId w:val="20"/>
+          <w:numId w:val="23"/>
         </w:numPr>
       </w:pPr>
       <w:r>
-        <w:t xml:space="preserve">Hacer que la ventana de objetos tenga </w:t>
-      </w:r>
-      <w:proofErr w:type="spellStart"/>
-      <w:r>
-        <w:t>scroll</w:t>
-      </w:r>
-      <w:proofErr w:type="spellEnd"/>
-      <w:r>
-        <w:t xml:space="preserve"> cuando lo necesite</w:t>
-      </w:r>
-    </w:p>
-    <w:p/>
-    <w:p>
-      <w:r>
-        <w:t xml:space="preserve">Alejandro </w:t>
-      </w:r>
-    </w:p>
-    <w:p/>
-    <w:p>
-      <w:r>
-        <w:t>Miguel</w:t>
-      </w:r>
-      <w:bookmarkStart w:id="0" w:name="_GoBack"/>
-      <w:bookmarkEnd w:id="0"/>
-    </w:p>
-    <w:p/>
-    <w:p>
-      <w:r>
-        <w:t>Juan Camilo</w:t>
-      </w:r>
-    </w:p>
-    <w:p/>
-    <w:p>
-      <w:r>
-        <w:t>Edgar</w:t>
+        <w:t>Incluir stage de datos demográficos</w:t>
       </w:r>
     </w:p>
     <w:p>
@@ -244,7 +329,7 @@
         <w:pStyle w:val="Prrafodelista"/>
         <w:numPr>
           <w:ilvl w:val="0"/>
-          <w:numId w:val="20"/>
+          <w:numId w:val="21"/>
         </w:numPr>
       </w:pPr>
       <w:r>
@@ -256,7 +341,7 @@
         <w:pStyle w:val="Prrafodelista"/>
         <w:numPr>
           <w:ilvl w:val="0"/>
-          <w:numId w:val="20"/>
+          <w:numId w:val="21"/>
         </w:numPr>
       </w:pPr>
       <w:r>
@@ -268,10 +353,11 @@
         <w:pStyle w:val="Prrafodelista"/>
         <w:numPr>
           <w:ilvl w:val="0"/>
-          <w:numId w:val="20"/>
+          <w:numId w:val="21"/>
         </w:numPr>
       </w:pPr>
       <w:r>
+        <w:lastRenderedPageBreak/>
         <w:t>Revisar guardado de datos</w:t>
       </w:r>
     </w:p>
@@ -280,37 +366,65 @@
         <w:pStyle w:val="Prrafodelista"/>
         <w:numPr>
           <w:ilvl w:val="0"/>
-          <w:numId w:val="20"/>
+          <w:numId w:val="21"/>
         </w:numPr>
       </w:pPr>
       <w:r>
-        <w:t xml:space="preserve">Crear código para pasar datos de </w:t>
-      </w:r>
-      <w:proofErr w:type="spellStart"/>
-      <w:r>
-        <w:t>json</w:t>
-      </w:r>
-      <w:proofErr w:type="spellEnd"/>
-      <w:r>
-        <w:t xml:space="preserve"> a </w:t>
-      </w:r>
-      <w:proofErr w:type="spellStart"/>
-      <w:r>
-        <w:t>cvs</w:t>
-      </w:r>
-      <w:proofErr w:type="spellEnd"/>
+        <w:t>Crear código para pasar datos de json a cvs</w:t>
+      </w:r>
     </w:p>
     <w:p>
       <w:pPr>
         <w:pStyle w:val="Prrafodelista"/>
         <w:numPr>
           <w:ilvl w:val="0"/>
-          <w:numId w:val="20"/>
+          <w:numId w:val="21"/>
         </w:numPr>
       </w:pPr>
       <w:r>
         <w:t>Ingeniarse una medida para la consistencia del léxico</w:t>
       </w:r>
+    </w:p>
+    <w:p>
+      <w:pPr>
+        <w:pStyle w:val="Prrafodelista"/>
+        <w:numPr>
+          <w:ilvl w:val="0"/>
+          <w:numId w:val="21"/>
+        </w:numPr>
+      </w:pPr>
+      <w:r>
+        <w:t>Modificar game.settings para repetir game 10 veces</w:t>
+      </w:r>
+    </w:p>
+    <w:p>
+      <w:pPr>
+        <w:pStyle w:val="Prrafodelista"/>
+        <w:numPr>
+          <w:ilvl w:val="0"/>
+          <w:numId w:val="21"/>
+        </w:numPr>
+      </w:pPr>
+      <w:r>
+        <w:t>Aumentar a 8 objetos de experto.</w:t>
+      </w:r>
+    </w:p>
+    <w:p>
+      <w:pPr>
+        <w:pStyle w:val="Prrafodelista"/>
+        <w:numPr>
+          <w:ilvl w:val="0"/>
+          <w:numId w:val="21"/>
+        </w:numPr>
+      </w:pPr>
+      <w:r>
+        <w:t>Node.set cuando hace dobleclick en un objeto</w:t>
+      </w:r>
+    </w:p>
+    <w:p>
+      <w:pPr>
+        <w:pStyle w:val="Prrafodelista"/>
+      </w:pPr>
     </w:p>
     <w:p>
       <w:pPr>
@@ -330,8 +444,97 @@
 </file>
 
 <file path=word/numbering.xml><?xml version="1.0" encoding="utf-8"?>
-<w:numbering xmlns:wpc="http://schemas.microsoft.com/office/word/2010/wordprocessingCanvas" xmlns:mc="http://schemas.openxmlformats.org/markup-compatibility/2006" xmlns:o="urn:schemas-microsoft-com:office:office" xmlns:r="http://schemas.openxmlformats.org/officeDocument/2006/relationships" xmlns:m="http://schemas.openxmlformats.org/officeDocument/2006/math" xmlns:v="urn:schemas-microsoft-com:vml" xmlns:wp14="http://schemas.microsoft.com/office/word/2010/wordprocessingDrawing" xmlns:wp="http://schemas.openxmlformats.org/drawingml/2006/wordprocessingDrawing" xmlns:w10="urn:schemas-microsoft-com:office:word" xmlns:w="http://schemas.openxmlformats.org/wordprocessingml/2006/main" xmlns:w14="http://schemas.microsoft.com/office/word/2010/wordml" xmlns:w15="http://schemas.microsoft.com/office/word/2012/wordml" xmlns:wpg="http://schemas.microsoft.com/office/word/2010/wordprocessingGroup" xmlns:wpi="http://schemas.microsoft.com/office/word/2010/wordprocessingInk" xmlns:wne="http://schemas.microsoft.com/office/word/2006/wordml" xmlns:wps="http://schemas.microsoft.com/office/word/2010/wordprocessingShape" mc:Ignorable="w14 w15 wp14">
+<w:numbering xmlns:wpc="http://schemas.microsoft.com/office/word/2010/wordprocessingCanvas" xmlns:cx="http://schemas.microsoft.com/office/drawing/2014/chartex" xmlns:cx1="http://schemas.microsoft.com/office/drawing/2015/9/8/chartex" xmlns:cx2="http://schemas.microsoft.com/office/drawing/2015/10/21/chartex" xmlns:cx3="http://schemas.microsoft.com/office/drawing/2016/5/9/chartex" xmlns:cx4="http://schemas.microsoft.com/office/drawing/2016/5/10/chartex" xmlns:cx5="http://schemas.microsoft.com/office/drawing/2016/5/11/chartex" xmlns:cx6="http://schemas.microsoft.com/office/drawing/2016/5/12/chartex" xmlns:cx7="http://schemas.microsoft.com/office/drawing/2016/5/13/chartex" xmlns:cx8="http://schemas.microsoft.com/office/drawing/2016/5/14/chartex" xmlns:mc="http://schemas.openxmlformats.org/markup-compatibility/2006" xmlns:aink="http://schemas.microsoft.com/office/drawing/2016/ink" xmlns:am3d="http://schemas.microsoft.com/office/drawing/2017/model3d" xmlns:o="urn:schemas-microsoft-com:office:office" xmlns:r="http://schemas.openxmlformats.org/officeDocument/2006/relationships" xmlns:m="http://schemas.openxmlformats.org/officeDocument/2006/math" xmlns:v="urn:schemas-microsoft-com:vml" xmlns:wp14="http://schemas.microsoft.com/office/word/2010/wordprocessingDrawing" xmlns:wp="http://schemas.openxmlformats.org/drawingml/2006/wordprocessingDrawing" xmlns:w10="urn:schemas-microsoft-com:office:word" xmlns:w="http://schemas.openxmlformats.org/wordprocessingml/2006/main" xmlns:w14="http://schemas.microsoft.com/office/word/2010/wordml" xmlns:w15="http://schemas.microsoft.com/office/word/2012/wordml" xmlns:w16cid="http://schemas.microsoft.com/office/word/2016/wordml/cid" xmlns:w16se="http://schemas.microsoft.com/office/word/2015/wordml/symex" xmlns:wpg="http://schemas.microsoft.com/office/word/2010/wordprocessingGroup" xmlns:wpi="http://schemas.microsoft.com/office/word/2010/wordprocessingInk" xmlns:wne="http://schemas.microsoft.com/office/word/2006/wordml" xmlns:wps="http://schemas.microsoft.com/office/word/2010/wordprocessingShape" mc:Ignorable="w14 w15 w16se w16cid wp14">
   <w:abstractNum w:abstractNumId="0" w15:restartNumberingAfterBreak="0">
+    <w:nsid w:val="00601A69"/>
+    <w:multiLevelType w:val="hybridMultilevel"/>
+    <w:tmpl w:val="E12845DC"/>
+    <w:lvl w:ilvl="0" w:tplc="240A000F">
+      <w:start w:val="1"/>
+      <w:numFmt w:val="decimal"/>
+      <w:lvlText w:val="%1."/>
+      <w:lvlJc w:val="left"/>
+      <w:pPr>
+        <w:ind w:left="720" w:hanging="360"/>
+      </w:pPr>
+      <w:rPr>
+        <w:rFonts w:hint="default"/>
+      </w:rPr>
+    </w:lvl>
+    <w:lvl w:ilvl="1" w:tplc="240A0019" w:tentative="1">
+      <w:start w:val="1"/>
+      <w:numFmt w:val="lowerLetter"/>
+      <w:lvlText w:val="%2."/>
+      <w:lvlJc w:val="left"/>
+      <w:pPr>
+        <w:ind w:left="1440" w:hanging="360"/>
+      </w:pPr>
+    </w:lvl>
+    <w:lvl w:ilvl="2" w:tplc="240A001B" w:tentative="1">
+      <w:start w:val="1"/>
+      <w:numFmt w:val="lowerRoman"/>
+      <w:lvlText w:val="%3."/>
+      <w:lvlJc w:val="right"/>
+      <w:pPr>
+        <w:ind w:left="2160" w:hanging="180"/>
+      </w:pPr>
+    </w:lvl>
+    <w:lvl w:ilvl="3" w:tplc="240A000F" w:tentative="1">
+      <w:start w:val="1"/>
+      <w:numFmt w:val="decimal"/>
+      <w:lvlText w:val="%4."/>
+      <w:lvlJc w:val="left"/>
+      <w:pPr>
+        <w:ind w:left="2880" w:hanging="360"/>
+      </w:pPr>
+    </w:lvl>
+    <w:lvl w:ilvl="4" w:tplc="240A0019" w:tentative="1">
+      <w:start w:val="1"/>
+      <w:numFmt w:val="lowerLetter"/>
+      <w:lvlText w:val="%5."/>
+      <w:lvlJc w:val="left"/>
+      <w:pPr>
+        <w:ind w:left="3600" w:hanging="360"/>
+      </w:pPr>
+    </w:lvl>
+    <w:lvl w:ilvl="5" w:tplc="240A001B" w:tentative="1">
+      <w:start w:val="1"/>
+      <w:numFmt w:val="lowerRoman"/>
+      <w:lvlText w:val="%6."/>
+      <w:lvlJc w:val="right"/>
+      <w:pPr>
+        <w:ind w:left="4320" w:hanging="180"/>
+      </w:pPr>
+    </w:lvl>
+    <w:lvl w:ilvl="6" w:tplc="240A000F" w:tentative="1">
+      <w:start w:val="1"/>
+      <w:numFmt w:val="decimal"/>
+      <w:lvlText w:val="%7."/>
+      <w:lvlJc w:val="left"/>
+      <w:pPr>
+        <w:ind w:left="5040" w:hanging="360"/>
+      </w:pPr>
+    </w:lvl>
+    <w:lvl w:ilvl="7" w:tplc="240A0019" w:tentative="1">
+      <w:start w:val="1"/>
+      <w:numFmt w:val="lowerLetter"/>
+      <w:lvlText w:val="%8."/>
+      <w:lvlJc w:val="left"/>
+      <w:pPr>
+        <w:ind w:left="5760" w:hanging="360"/>
+      </w:pPr>
+    </w:lvl>
+    <w:lvl w:ilvl="8" w:tplc="240A001B" w:tentative="1">
+      <w:start w:val="1"/>
+      <w:numFmt w:val="lowerRoman"/>
+      <w:lvlText w:val="%9."/>
+      <w:lvlJc w:val="right"/>
+      <w:pPr>
+        <w:ind w:left="6480" w:hanging="180"/>
+      </w:pPr>
+    </w:lvl>
+  </w:abstractNum>
+  <w:abstractNum w:abstractNumId="1" w15:restartNumberingAfterBreak="0">
     <w:nsid w:val="067F6044"/>
     <w:multiLevelType w:val="hybridMultilevel"/>
     <w:tmpl w:val="FBF69A2E"/>
@@ -420,7 +623,7 @@
       </w:pPr>
     </w:lvl>
   </w:abstractNum>
-  <w:abstractNum w:abstractNumId="1" w15:restartNumberingAfterBreak="0">
+  <w:abstractNum w:abstractNumId="2" w15:restartNumberingAfterBreak="0">
     <w:nsid w:val="108D3127"/>
     <w:multiLevelType w:val="hybridMultilevel"/>
     <w:tmpl w:val="BF362042"/>
@@ -506,7 +709,7 @@
       </w:pPr>
     </w:lvl>
   </w:abstractNum>
-  <w:abstractNum w:abstractNumId="2" w15:restartNumberingAfterBreak="0">
+  <w:abstractNum w:abstractNumId="3" w15:restartNumberingAfterBreak="0">
     <w:nsid w:val="14D574B2"/>
     <w:multiLevelType w:val="hybridMultilevel"/>
     <w:tmpl w:val="BC662F28"/>
@@ -595,7 +798,7 @@
       </w:pPr>
     </w:lvl>
   </w:abstractNum>
-  <w:abstractNum w:abstractNumId="3" w15:restartNumberingAfterBreak="0">
+  <w:abstractNum w:abstractNumId="4" w15:restartNumberingAfterBreak="0">
     <w:nsid w:val="200F2253"/>
     <w:multiLevelType w:val="hybridMultilevel"/>
     <w:tmpl w:val="E96A4FD4"/>
@@ -684,7 +887,7 @@
       </w:pPr>
     </w:lvl>
   </w:abstractNum>
-  <w:abstractNum w:abstractNumId="4" w15:restartNumberingAfterBreak="0">
+  <w:abstractNum w:abstractNumId="5" w15:restartNumberingAfterBreak="0">
     <w:nsid w:val="29751EE1"/>
     <w:multiLevelType w:val="hybridMultilevel"/>
     <w:tmpl w:val="C8BC4F8E"/>
@@ -773,7 +976,7 @@
       </w:pPr>
     </w:lvl>
   </w:abstractNum>
-  <w:abstractNum w:abstractNumId="5" w15:restartNumberingAfterBreak="0">
+  <w:abstractNum w:abstractNumId="6" w15:restartNumberingAfterBreak="0">
     <w:nsid w:val="2B7E3479"/>
     <w:multiLevelType w:val="hybridMultilevel"/>
     <w:tmpl w:val="F9783598"/>
@@ -862,7 +1065,96 @@
       </w:pPr>
     </w:lvl>
   </w:abstractNum>
-  <w:abstractNum w:abstractNumId="6" w15:restartNumberingAfterBreak="0">
+  <w:abstractNum w:abstractNumId="7" w15:restartNumberingAfterBreak="0">
+    <w:nsid w:val="342E768D"/>
+    <w:multiLevelType w:val="hybridMultilevel"/>
+    <w:tmpl w:val="86665B1A"/>
+    <w:lvl w:ilvl="0" w:tplc="240A000F">
+      <w:start w:val="1"/>
+      <w:numFmt w:val="decimal"/>
+      <w:lvlText w:val="%1."/>
+      <w:lvlJc w:val="left"/>
+      <w:pPr>
+        <w:ind w:left="720" w:hanging="360"/>
+      </w:pPr>
+      <w:rPr>
+        <w:rFonts w:hint="default"/>
+      </w:rPr>
+    </w:lvl>
+    <w:lvl w:ilvl="1" w:tplc="240A0019">
+      <w:start w:val="1"/>
+      <w:numFmt w:val="lowerLetter"/>
+      <w:lvlText w:val="%2."/>
+      <w:lvlJc w:val="left"/>
+      <w:pPr>
+        <w:ind w:left="1440" w:hanging="360"/>
+      </w:pPr>
+    </w:lvl>
+    <w:lvl w:ilvl="2" w:tplc="240A001B" w:tentative="1">
+      <w:start w:val="1"/>
+      <w:numFmt w:val="lowerRoman"/>
+      <w:lvlText w:val="%3."/>
+      <w:lvlJc w:val="right"/>
+      <w:pPr>
+        <w:ind w:left="2160" w:hanging="180"/>
+      </w:pPr>
+    </w:lvl>
+    <w:lvl w:ilvl="3" w:tplc="240A000F" w:tentative="1">
+      <w:start w:val="1"/>
+      <w:numFmt w:val="decimal"/>
+      <w:lvlText w:val="%4."/>
+      <w:lvlJc w:val="left"/>
+      <w:pPr>
+        <w:ind w:left="2880" w:hanging="360"/>
+      </w:pPr>
+    </w:lvl>
+    <w:lvl w:ilvl="4" w:tplc="240A0019" w:tentative="1">
+      <w:start w:val="1"/>
+      <w:numFmt w:val="lowerLetter"/>
+      <w:lvlText w:val="%5."/>
+      <w:lvlJc w:val="left"/>
+      <w:pPr>
+        <w:ind w:left="3600" w:hanging="360"/>
+      </w:pPr>
+    </w:lvl>
+    <w:lvl w:ilvl="5" w:tplc="240A001B" w:tentative="1">
+      <w:start w:val="1"/>
+      <w:numFmt w:val="lowerRoman"/>
+      <w:lvlText w:val="%6."/>
+      <w:lvlJc w:val="right"/>
+      <w:pPr>
+        <w:ind w:left="4320" w:hanging="180"/>
+      </w:pPr>
+    </w:lvl>
+    <w:lvl w:ilvl="6" w:tplc="240A000F" w:tentative="1">
+      <w:start w:val="1"/>
+      <w:numFmt w:val="decimal"/>
+      <w:lvlText w:val="%7."/>
+      <w:lvlJc w:val="left"/>
+      <w:pPr>
+        <w:ind w:left="5040" w:hanging="360"/>
+      </w:pPr>
+    </w:lvl>
+    <w:lvl w:ilvl="7" w:tplc="240A0019" w:tentative="1">
+      <w:start w:val="1"/>
+      <w:numFmt w:val="lowerLetter"/>
+      <w:lvlText w:val="%8."/>
+      <w:lvlJc w:val="left"/>
+      <w:pPr>
+        <w:ind w:left="5760" w:hanging="360"/>
+      </w:pPr>
+    </w:lvl>
+    <w:lvl w:ilvl="8" w:tplc="240A001B" w:tentative="1">
+      <w:start w:val="1"/>
+      <w:numFmt w:val="lowerRoman"/>
+      <w:lvlText w:val="%9."/>
+      <w:lvlJc w:val="right"/>
+      <w:pPr>
+        <w:ind w:left="6480" w:hanging="180"/>
+      </w:pPr>
+    </w:lvl>
+  </w:abstractNum>
+  <w:abstractNum w:abstractNumId="8" w15:restartNumberingAfterBreak="0">
     <w:nsid w:val="35C918B4"/>
     <w:multiLevelType w:val="hybridMultilevel"/>
     <w:tmpl w:val="B8D2C51A"/>
@@ -951,7 +1243,7 @@
       </w:pPr>
     </w:lvl>
   </w:abstractNum>
-  <w:abstractNum w:abstractNumId="7" w15:restartNumberingAfterBreak="0">
+  <w:abstractNum w:abstractNumId="9" w15:restartNumberingAfterBreak="0">
     <w:nsid w:val="3906487E"/>
     <w:multiLevelType w:val="hybridMultilevel"/>
     <w:tmpl w:val="B1C0A832"/>
@@ -1037,8 +1329,100 @@
       </w:pPr>
     </w:lvl>
   </w:abstractNum>
-  <w:abstractNum w:abstractNumId="8" w15:restartNumberingAfterBreak="0">
+  <w:abstractNum w:abstractNumId="10" w15:restartNumberingAfterBreak="0">
     <w:nsid w:val="3C9A2061"/>
+    <w:multiLevelType w:val="hybridMultilevel"/>
+    <w:tmpl w:val="B6487AC6"/>
+    <w:lvl w:ilvl="0" w:tplc="240A000F">
+      <w:start w:val="1"/>
+      <w:numFmt w:val="decimal"/>
+      <w:lvlText w:val="%1."/>
+      <w:lvlJc w:val="left"/>
+      <w:pPr>
+        <w:ind w:left="720" w:hanging="360"/>
+      </w:pPr>
+      <w:rPr>
+        <w:rFonts w:hint="default"/>
+      </w:rPr>
+    </w:lvl>
+    <w:lvl w:ilvl="1" w:tplc="5AE20982">
+      <w:start w:val="1"/>
+      <w:numFmt w:val="decimal"/>
+      <w:lvlText w:val="%2."/>
+      <w:lvlJc w:val="left"/>
+      <w:pPr>
+        <w:ind w:left="1440" w:hanging="360"/>
+      </w:pPr>
+      <w:rPr>
+        <w:rFonts w:asciiTheme="minorHAnsi" w:eastAsiaTheme="minorHAnsi" w:hAnsiTheme="minorHAnsi" w:cstheme="minorBidi"/>
+      </w:rPr>
+    </w:lvl>
+    <w:lvl w:ilvl="2" w:tplc="240A001B" w:tentative="1">
+      <w:start w:val="1"/>
+      <w:numFmt w:val="lowerRoman"/>
+      <w:lvlText w:val="%3."/>
+      <w:lvlJc w:val="right"/>
+      <w:pPr>
+        <w:ind w:left="2160" w:hanging="180"/>
+      </w:pPr>
+    </w:lvl>
+    <w:lvl w:ilvl="3" w:tplc="240A000F" w:tentative="1">
+      <w:start w:val="1"/>
+      <w:numFmt w:val="decimal"/>
+      <w:lvlText w:val="%4."/>
+      <w:lvlJc w:val="left"/>
+      <w:pPr>
+        <w:ind w:left="2880" w:hanging="360"/>
+      </w:pPr>
+    </w:lvl>
+    <w:lvl w:ilvl="4" w:tplc="240A0019" w:tentative="1">
+      <w:start w:val="1"/>
+      <w:numFmt w:val="lowerLetter"/>
+      <w:lvlText w:val="%5."/>
+      <w:lvlJc w:val="left"/>
+      <w:pPr>
+        <w:ind w:left="3600" w:hanging="360"/>
+      </w:pPr>
+    </w:lvl>
+    <w:lvl w:ilvl="5" w:tplc="240A001B" w:tentative="1">
+      <w:start w:val="1"/>
+      <w:numFmt w:val="lowerRoman"/>
+      <w:lvlText w:val="%6."/>
+      <w:lvlJc w:val="right"/>
+      <w:pPr>
+        <w:ind w:left="4320" w:hanging="180"/>
+      </w:pPr>
+    </w:lvl>
+    <w:lvl w:ilvl="6" w:tplc="240A000F" w:tentative="1">
+      <w:start w:val="1"/>
+      <w:numFmt w:val="decimal"/>
+      <w:lvlText w:val="%7."/>
+      <w:lvlJc w:val="left"/>
+      <w:pPr>
+        <w:ind w:left="5040" w:hanging="360"/>
+      </w:pPr>
+    </w:lvl>
+    <w:lvl w:ilvl="7" w:tplc="240A0019" w:tentative="1">
+      <w:start w:val="1"/>
+      <w:numFmt w:val="lowerLetter"/>
+      <w:lvlText w:val="%8."/>
+      <w:lvlJc w:val="left"/>
+      <w:pPr>
+        <w:ind w:left="5760" w:hanging="360"/>
+      </w:pPr>
+    </w:lvl>
+    <w:lvl w:ilvl="8" w:tplc="240A001B" w:tentative="1">
+      <w:start w:val="1"/>
+      <w:numFmt w:val="lowerRoman"/>
+      <w:lvlText w:val="%9."/>
+      <w:lvlJc w:val="right"/>
+      <w:pPr>
+        <w:ind w:left="6480" w:hanging="180"/>
+      </w:pPr>
+    </w:lvl>
+  </w:abstractNum>
+  <w:abstractNum w:abstractNumId="11" w15:restartNumberingAfterBreak="0">
+    <w:nsid w:val="42045D0D"/>
     <w:multiLevelType w:val="hybridMultilevel"/>
     <w:tmpl w:val="86665B1A"/>
     <w:lvl w:ilvl="0" w:tplc="240A000F">
@@ -1126,7 +1510,7 @@
       </w:pPr>
     </w:lvl>
   </w:abstractNum>
-  <w:abstractNum w:abstractNumId="9" w15:restartNumberingAfterBreak="0">
+  <w:abstractNum w:abstractNumId="12" w15:restartNumberingAfterBreak="0">
     <w:nsid w:val="53AE7FBD"/>
     <w:multiLevelType w:val="hybridMultilevel"/>
     <w:tmpl w:val="A2FAB9D4"/>
@@ -1215,7 +1599,7 @@
       </w:pPr>
     </w:lvl>
   </w:abstractNum>
-  <w:abstractNum w:abstractNumId="10" w15:restartNumberingAfterBreak="0">
+  <w:abstractNum w:abstractNumId="13" w15:restartNumberingAfterBreak="0">
     <w:nsid w:val="57040D7F"/>
     <w:multiLevelType w:val="hybridMultilevel"/>
     <w:tmpl w:val="58D686D8"/>
@@ -1304,7 +1688,7 @@
       </w:pPr>
     </w:lvl>
   </w:abstractNum>
-  <w:abstractNum w:abstractNumId="11" w15:restartNumberingAfterBreak="0">
+  <w:abstractNum w:abstractNumId="14" w15:restartNumberingAfterBreak="0">
     <w:nsid w:val="60961BB8"/>
     <w:multiLevelType w:val="hybridMultilevel"/>
     <w:tmpl w:val="D9F05054"/>
@@ -1417,7 +1801,7 @@
       </w:rPr>
     </w:lvl>
   </w:abstractNum>
-  <w:abstractNum w:abstractNumId="12" w15:restartNumberingAfterBreak="0">
+  <w:abstractNum w:abstractNumId="15" w15:restartNumberingAfterBreak="0">
     <w:nsid w:val="662B3A7F"/>
     <w:multiLevelType w:val="hybridMultilevel"/>
     <w:tmpl w:val="02A25E14"/>
@@ -1530,7 +1914,7 @@
       </w:rPr>
     </w:lvl>
   </w:abstractNum>
-  <w:abstractNum w:abstractNumId="13" w15:restartNumberingAfterBreak="0">
+  <w:abstractNum w:abstractNumId="16" w15:restartNumberingAfterBreak="0">
     <w:nsid w:val="68B23163"/>
     <w:multiLevelType w:val="hybridMultilevel"/>
     <w:tmpl w:val="7CEA82D0"/>
@@ -1619,7 +2003,7 @@
       </w:pPr>
     </w:lvl>
   </w:abstractNum>
-  <w:abstractNum w:abstractNumId="14" w15:restartNumberingAfterBreak="0">
+  <w:abstractNum w:abstractNumId="17" w15:restartNumberingAfterBreak="0">
     <w:nsid w:val="6D0C445D"/>
     <w:multiLevelType w:val="hybridMultilevel"/>
     <w:tmpl w:val="837CA030"/>
@@ -1708,7 +2092,7 @@
       </w:pPr>
     </w:lvl>
   </w:abstractNum>
-  <w:abstractNum w:abstractNumId="15" w15:restartNumberingAfterBreak="0">
+  <w:abstractNum w:abstractNumId="18" w15:restartNumberingAfterBreak="0">
     <w:nsid w:val="7AF30D36"/>
     <w:multiLevelType w:val="hybridMultilevel"/>
     <w:tmpl w:val="FD5072CE"/>
@@ -1821,7 +2205,7 @@
       </w:rPr>
     </w:lvl>
   </w:abstractNum>
-  <w:abstractNum w:abstractNumId="16" w15:restartNumberingAfterBreak="0">
+  <w:abstractNum w:abstractNumId="19" w15:restartNumberingAfterBreak="0">
     <w:nsid w:val="7E235E3C"/>
     <w:multiLevelType w:val="hybridMultilevel"/>
     <w:tmpl w:val="92AE9BE8"/>
@@ -1911,58 +2295,58 @@
     </w:lvl>
   </w:abstractNum>
   <w:num w:numId="1">
+    <w:abstractNumId w:val="12"/>
+  </w:num>
+  <w:num w:numId="2">
+    <w:abstractNumId w:val="14"/>
+  </w:num>
+  <w:num w:numId="3">
+    <w:abstractNumId w:val="18"/>
+  </w:num>
+  <w:num w:numId="4">
+    <w:abstractNumId w:val="19"/>
+  </w:num>
+  <w:num w:numId="5">
+    <w:abstractNumId w:val="13"/>
+  </w:num>
+  <w:num w:numId="6">
+    <w:abstractNumId w:val="1"/>
+  </w:num>
+  <w:num w:numId="7">
+    <w:abstractNumId w:val="15"/>
+  </w:num>
+  <w:num w:numId="8">
+    <w:abstractNumId w:val="5"/>
+  </w:num>
+  <w:num w:numId="9">
     <w:abstractNumId w:val="9"/>
   </w:num>
-  <w:num w:numId="2">
-    <w:abstractNumId w:val="11"/>
+  <w:num w:numId="10">
+    <w:abstractNumId w:val="10"/>
   </w:num>
-  <w:num w:numId="3">
-    <w:abstractNumId w:val="15"/>
+  <w:num w:numId="11">
+    <w:abstractNumId w:val="2"/>
   </w:num>
-  <w:num w:numId="4">
+  <w:num w:numId="12">
     <w:abstractNumId w:val="16"/>
   </w:num>
-  <w:num w:numId="5">
-    <w:abstractNumId w:val="10"/>
+  <w:num w:numId="13">
+    <w:abstractNumId w:val="17"/>
   </w:num>
-  <w:num w:numId="6">
-    <w:abstractNumId w:val="0"/>
+  <w:num w:numId="14">
+    <w:abstractNumId w:val="6"/>
   </w:num>
-  <w:num w:numId="7">
-    <w:abstractNumId w:val="12"/>
-  </w:num>
-  <w:num w:numId="8">
+  <w:num w:numId="15">
     <w:abstractNumId w:val="4"/>
   </w:num>
-  <w:num w:numId="9">
-    <w:abstractNumId w:val="7"/>
+  <w:num w:numId="16">
+    <w:abstractNumId w:val="3"/>
   </w:num>
-  <w:num w:numId="10">
+  <w:num w:numId="17">
     <w:abstractNumId w:val="8"/>
   </w:num>
-  <w:num w:numId="11">
-    <w:abstractNumId w:val="1"/>
-  </w:num>
-  <w:num w:numId="12">
-    <w:abstractNumId w:val="13"/>
-  </w:num>
-  <w:num w:numId="13">
-    <w:abstractNumId w:val="14"/>
-  </w:num>
-  <w:num w:numId="14">
-    <w:abstractNumId w:val="5"/>
-  </w:num>
-  <w:num w:numId="15">
-    <w:abstractNumId w:val="3"/>
-  </w:num>
-  <w:num w:numId="16">
-    <w:abstractNumId w:val="2"/>
-  </w:num>
-  <w:num w:numId="17">
-    <w:abstractNumId w:val="6"/>
-  </w:num>
   <w:num w:numId="18">
-    <w:abstractNumId w:val="3"/>
+    <w:abstractNumId w:val="4"/>
     <w:lvlOverride w:ilvl="0">
       <w:startOverride w:val="1"/>
     </w:lvlOverride>
@@ -1992,7 +2376,7 @@
     </w:lvlOverride>
   </w:num>
   <w:num w:numId="19">
-    <w:abstractNumId w:val="6"/>
+    <w:abstractNumId w:val="8"/>
     <w:lvlOverride w:ilvl="0">
       <w:startOverride w:val="1"/>
     </w:lvlOverride>
@@ -2022,7 +2406,7 @@
     </w:lvlOverride>
   </w:num>
   <w:num w:numId="20">
-    <w:abstractNumId w:val="8"/>
+    <w:abstractNumId w:val="10"/>
     <w:lvlOverride w:ilvl="0">
       <w:startOverride w:val="1"/>
     </w:lvlOverride>
@@ -2051,11 +2435,20 @@
       <w:startOverride w:val="1"/>
     </w:lvlOverride>
   </w:num>
+  <w:num w:numId="21">
+    <w:abstractNumId w:val="11"/>
+  </w:num>
+  <w:num w:numId="22">
+    <w:abstractNumId w:val="0"/>
+  </w:num>
+  <w:num w:numId="23">
+    <w:abstractNumId w:val="7"/>
+  </w:num>
 </w:numbering>
 </file>
 
 <file path=word/styles.xml><?xml version="1.0" encoding="utf-8"?>
-<w:styles xmlns:mc="http://schemas.openxmlformats.org/markup-compatibility/2006" xmlns:r="http://schemas.openxmlformats.org/officeDocument/2006/relationships" xmlns:w="http://schemas.openxmlformats.org/wordprocessingml/2006/main" xmlns:w14="http://schemas.microsoft.com/office/word/2010/wordml" xmlns:w15="http://schemas.microsoft.com/office/word/2012/wordml" mc:Ignorable="w14 w15">
+<w:styles xmlns:mc="http://schemas.openxmlformats.org/markup-compatibility/2006" xmlns:r="http://schemas.openxmlformats.org/officeDocument/2006/relationships" xmlns:w="http://schemas.openxmlformats.org/wordprocessingml/2006/main" xmlns:w14="http://schemas.microsoft.com/office/word/2010/wordml" xmlns:w15="http://schemas.microsoft.com/office/word/2012/wordml" xmlns:w16cid="http://schemas.microsoft.com/office/word/2016/wordml/cid" xmlns:w16se="http://schemas.microsoft.com/office/word/2015/wordml/symex" mc:Ignorable="w14 w15 w16se w16cid">
   <w:docDefaults>
     <w:rPrDefault>
       <w:rPr>
@@ -2071,7 +2464,7 @@
       </w:pPr>
     </w:pPrDefault>
   </w:docDefaults>
-  <w:latentStyles w:defLockedState="0" w:defUIPriority="99" w:defSemiHidden="0" w:defUnhideWhenUsed="0" w:defQFormat="0" w:count="371">
+  <w:latentStyles w:defLockedState="0" w:defUIPriority="99" w:defSemiHidden="0" w:defUnhideWhenUsed="0" w:defQFormat="0" w:count="375">
     <w:lsdException w:name="Normal" w:uiPriority="0" w:qFormat="1"/>
     <w:lsdException w:name="heading 1" w:uiPriority="9" w:qFormat="1"/>
     <w:lsdException w:name="heading 2" w:semiHidden="1" w:uiPriority="9" w:unhideWhenUsed="1" w:qFormat="1"/>
@@ -2177,7 +2570,6 @@
     <w:lsdException w:name="HTML Sample" w:semiHidden="1" w:unhideWhenUsed="1"/>
     <w:lsdException w:name="HTML Typewriter" w:semiHidden="1" w:unhideWhenUsed="1"/>
     <w:lsdException w:name="HTML Variable" w:semiHidden="1" w:unhideWhenUsed="1"/>
-    <w:lsdException w:name="Normal Table" w:semiHidden="1" w:unhideWhenUsed="1"/>
     <w:lsdException w:name="annotation subject" w:semiHidden="1" w:unhideWhenUsed="1"/>
     <w:lsdException w:name="No List" w:semiHidden="1" w:unhideWhenUsed="1"/>
     <w:lsdException w:name="Outline List 1" w:semiHidden="1" w:unhideWhenUsed="1"/>
@@ -2221,10 +2613,8 @@
     <w:lsdException w:name="Table Elegant" w:semiHidden="1" w:unhideWhenUsed="1"/>
     <w:lsdException w:name="Table Professional" w:semiHidden="1" w:unhideWhenUsed="1"/>
     <w:lsdException w:name="Table Subtle 1" w:semiHidden="1" w:unhideWhenUsed="1"/>
-    <w:lsdException w:name="Table Subtle 2" w:semiHidden="1" w:unhideWhenUsed="1"/>
     <w:lsdException w:name="Table Web 1" w:semiHidden="1" w:unhideWhenUsed="1"/>
     <w:lsdException w:name="Table Web 2" w:semiHidden="1" w:unhideWhenUsed="1"/>
-    <w:lsdException w:name="Table Web 3" w:semiHidden="1" w:unhideWhenUsed="1"/>
     <w:lsdException w:name="Balloon Text" w:semiHidden="1" w:unhideWhenUsed="1"/>
     <w:lsdException w:name="Table Grid" w:uiPriority="39"/>
     <w:lsdException w:name="Table Theme" w:semiHidden="1" w:unhideWhenUsed="1"/>
@@ -2434,6 +2824,10 @@
     <w:lsdException w:name="List Table 5 Dark Accent 6" w:uiPriority="50"/>
     <w:lsdException w:name="List Table 6 Colorful Accent 6" w:uiPriority="51"/>
     <w:lsdException w:name="List Table 7 Colorful Accent 6" w:uiPriority="52"/>
+    <w:lsdException w:name="Mention" w:semiHidden="1" w:unhideWhenUsed="1"/>
+    <w:lsdException w:name="Smart Hyperlink" w:semiHidden="1" w:unhideWhenUsed="1"/>
+    <w:lsdException w:name="Hashtag" w:semiHidden="1" w:unhideWhenUsed="1"/>
+    <w:lsdException w:name="Unresolved Mention" w:semiHidden="1" w:unhideWhenUsed="1"/>
   </w:latentStyles>
   <w:style w:type="paragraph" w:default="1" w:styleId="Normal">
     <w:name w:val="Normal"/>

</xml_diff>